<commit_message>
Fixed repos in java lib. Made more progress in java UI
</commit_message>
<xml_diff>
--- a/Chatter API.docx
+++ b/Chatter API.docx
@@ -267,26 +267,12 @@
         </w:rPr>
         <w:t xml:space="preserve"> </w:t>
       </w:r>
-      <w:proofErr w:type="spellStart"/>
-      <w:r>
-        <w:rPr>
-          <w:lang w:val="en-US"/>
-        </w:rPr>
-        <w:t>ins</w:t>
-      </w:r>
-      <w:r>
-        <w:rPr>
-          <w:lang w:val="en-US"/>
-        </w:rPr>
-        <w:t>ID</w:t>
-      </w:r>
-      <w:r>
-        <w:rPr>
-          <w:lang w:val="en-US"/>
-        </w:rPr>
-        <w:t>e</w:t>
-      </w:r>
-      <w:proofErr w:type="spellEnd"/>
+      <w:r>
+        <w:rPr>
+          <w:lang w:val="en-US"/>
+        </w:rPr>
+        <w:t>inside</w:t>
+      </w:r>
       <w:r>
         <w:rPr>
           <w:lang w:val="en-US"/>
@@ -312,7 +298,7 @@
           <w:color w:val="44546A" w:themeColor="text2"/>
           <w:lang w:val="en-US"/>
         </w:rPr>
-        <w:t>ID</w:t>
+        <w:t>UUID</w:t>
       </w:r>
       <w:r>
         <w:rPr>
@@ -372,6 +358,14 @@
         </w:rPr>
         <w:t xml:space="preserve"> is received it’s file should be fetched from the server using File Endpoints</w:t>
       </w:r>
+      <w:r>
+        <w:rPr>
+          <w:lang w:val="en-US"/>
+        </w:rPr>
+        <w:t>. UUID should be encoded using Base64.</w:t>
+      </w:r>
+      <w:bookmarkStart w:id="0" w:name="_GoBack"/>
+      <w:bookmarkEnd w:id="0"/>
     </w:p>
     <w:p>
       <w:pPr>
@@ -1194,6 +1188,7 @@
         <w:rPr>
           <w:lang w:val="en-US"/>
         </w:rPr>
+        <w:lastRenderedPageBreak/>
         <w:t xml:space="preserve">public string </w:t>
       </w:r>
       <w:proofErr w:type="spellStart"/>
@@ -1235,7 +1230,6 @@
         <w:rPr>
           <w:lang w:val="en-US"/>
         </w:rPr>
-        <w:lastRenderedPageBreak/>
         <w:t xml:space="preserve">public string Login </w:t>
       </w:r>
       <w:proofErr w:type="gramStart"/>
@@ -2848,6 +2842,7 @@
         <w:rPr>
           <w:lang w:val="en-US"/>
         </w:rPr>
+        <w:lastRenderedPageBreak/>
         <w:t>[POST]</w:t>
       </w:r>
       <w:r>
@@ -2881,7 +2876,6 @@
         <w:rPr>
           <w:lang w:val="en-US"/>
         </w:rPr>
-        <w:lastRenderedPageBreak/>
         <w:t xml:space="preserve"> </w:t>
       </w:r>
       <w:r>
@@ -4124,61 +4118,6 @@
           <w:lang w:val="en-US"/>
         </w:rPr>
         <w:t xml:space="preserve">public bool Writing </w:t>
-      </w:r>
-      <w:proofErr w:type="gramStart"/>
-      <w:r>
-        <w:rPr>
-          <w:lang w:val="en-US"/>
-        </w:rPr>
-        <w:t>{ get</w:t>
-      </w:r>
-      <w:proofErr w:type="gramEnd"/>
-      <w:r>
-        <w:rPr>
-          <w:lang w:val="en-US"/>
-        </w:rPr>
-        <w:t>; set; }</w:t>
-      </w:r>
-    </w:p>
-    <w:p>
-      <w:pPr>
-        <w:rPr>
-          <w:lang w:val="en-US"/>
-        </w:rPr>
-      </w:pPr>
-      <w:r>
-        <w:rPr>
-          <w:lang w:val="en-US"/>
-        </w:rPr>
-        <w:t xml:space="preserve">public </w:t>
-      </w:r>
-      <w:proofErr w:type="spellStart"/>
-      <w:r>
-        <w:rPr>
-          <w:lang w:val="en-US"/>
-        </w:rPr>
-        <w:t>DateTime</w:t>
-      </w:r>
-      <w:proofErr w:type="spellEnd"/>
-      <w:r>
-        <w:rPr>
-          <w:lang w:val="en-US"/>
-        </w:rPr>
-        <w:t xml:space="preserve"> </w:t>
-      </w:r>
-      <w:proofErr w:type="spellStart"/>
-      <w:r>
-        <w:rPr>
-          <w:lang w:val="en-US"/>
-        </w:rPr>
-        <w:t>DateSent</w:t>
-      </w:r>
-      <w:proofErr w:type="spellEnd"/>
-      <w:r>
-        <w:rPr>
-          <w:lang w:val="en-US"/>
-        </w:rPr>
-        <w:t xml:space="preserve"> </w:t>
       </w:r>
       <w:proofErr w:type="gramStart"/>
       <w:r>
@@ -4220,6 +4159,61 @@
         <w:rPr>
           <w:lang w:val="en-US"/>
         </w:rPr>
+        <w:t xml:space="preserve"> </w:t>
+      </w:r>
+      <w:proofErr w:type="spellStart"/>
+      <w:r>
+        <w:rPr>
+          <w:lang w:val="en-US"/>
+        </w:rPr>
+        <w:t>DateSent</w:t>
+      </w:r>
+      <w:proofErr w:type="spellEnd"/>
+      <w:r>
+        <w:rPr>
+          <w:lang w:val="en-US"/>
+        </w:rPr>
+        <w:t xml:space="preserve"> </w:t>
+      </w:r>
+      <w:proofErr w:type="gramStart"/>
+      <w:r>
+        <w:rPr>
+          <w:lang w:val="en-US"/>
+        </w:rPr>
+        <w:t>{ get</w:t>
+      </w:r>
+      <w:proofErr w:type="gramEnd"/>
+      <w:r>
+        <w:rPr>
+          <w:lang w:val="en-US"/>
+        </w:rPr>
+        <w:t>; set; }</w:t>
+      </w:r>
+    </w:p>
+    <w:p>
+      <w:pPr>
+        <w:rPr>
+          <w:lang w:val="en-US"/>
+        </w:rPr>
+      </w:pPr>
+      <w:r>
+        <w:rPr>
+          <w:lang w:val="en-US"/>
+        </w:rPr>
+        <w:t xml:space="preserve">public </w:t>
+      </w:r>
+      <w:proofErr w:type="spellStart"/>
+      <w:r>
+        <w:rPr>
+          <w:lang w:val="en-US"/>
+        </w:rPr>
+        <w:t>DateTime</w:t>
+      </w:r>
+      <w:proofErr w:type="spellEnd"/>
+      <w:r>
+        <w:rPr>
+          <w:lang w:val="en-US"/>
+        </w:rPr>
         <w:t xml:space="preserve">? </w:t>
       </w:r>
       <w:proofErr w:type="spellStart"/>
@@ -5347,8 +5341,6 @@
           <w:lang w:val="en-US"/>
         </w:rPr>
       </w:pPr>
-      <w:bookmarkStart w:id="0" w:name="_GoBack"/>
-      <w:bookmarkEnd w:id="0"/>
       <w:r>
         <w:rPr>
           <w:lang w:val="en-US"/>
@@ -5734,6 +5726,7 @@
         <w:rPr>
           <w:lang w:val="en-US"/>
         </w:rPr>
+        <w:lastRenderedPageBreak/>
         <w:t>Controller Documentation</w:t>
       </w:r>
     </w:p>
@@ -5774,7 +5767,6 @@
         <w:rPr>
           <w:lang w:val="en-US"/>
         </w:rPr>
-        <w:lastRenderedPageBreak/>
         <w:t>&lt;Description&gt;</w:t>
       </w:r>
     </w:p>

</xml_diff>

<commit_message>
Rooms can now have profile pictures.Server now handles files correctly Updated javalib to reflect the database. Minor changes in java desktop
</commit_message>
<xml_diff>
--- a/Chatter API.docx
+++ b/Chatter API.docx
@@ -364,8 +364,6 @@
         </w:rPr>
         <w:t>. UUID should be encoded using Base64.</w:t>
       </w:r>
-      <w:bookmarkStart w:id="0" w:name="_GoBack"/>
-      <w:bookmarkEnd w:id="0"/>
     </w:p>
     <w:p>
       <w:pPr>
@@ -3681,32 +3679,32 @@
     <w:p>
       <w:pPr>
         <w:rPr>
-          <w:lang w:val="de-DE"/>
-        </w:rPr>
-      </w:pPr>
-      <w:r>
-        <w:rPr>
-          <w:lang w:val="de-DE"/>
+          <w:lang w:val="en-US"/>
+        </w:rPr>
+      </w:pPr>
+      <w:r>
+        <w:rPr>
+          <w:lang w:val="en-US"/>
         </w:rPr>
         <w:t>[POST]</w:t>
       </w:r>
       <w:r>
         <w:rPr>
-          <w:lang w:val="de-DE"/>
+          <w:lang w:val="en-US"/>
         </w:rPr>
         <w:t>Message/</w:t>
       </w:r>
       <w:proofErr w:type="spellStart"/>
       <w:r>
         <w:rPr>
-          <w:lang w:val="de-DE"/>
+          <w:lang w:val="en-US"/>
         </w:rPr>
         <w:t>GetMessagesInRoom</w:t>
       </w:r>
       <w:proofErr w:type="spellEnd"/>
       <w:r>
         <w:rPr>
-          <w:lang w:val="de-DE"/>
+          <w:lang w:val="en-US"/>
         </w:rPr>
         <w:t>/</w:t>
       </w:r>
@@ -3714,32 +3712,32 @@
     <w:p>
       <w:pPr>
         <w:rPr>
-          <w:lang w:val="de-DE"/>
-        </w:rPr>
-      </w:pPr>
-      <w:r>
-        <w:rPr>
-          <w:lang w:val="de-DE"/>
+          <w:lang w:val="en-US"/>
+        </w:rPr>
+      </w:pPr>
+      <w:r>
+        <w:rPr>
+          <w:lang w:val="en-US"/>
         </w:rPr>
         <w:t>[POST]</w:t>
       </w:r>
       <w:r>
         <w:rPr>
-          <w:lang w:val="de-DE"/>
+          <w:lang w:val="en-US"/>
         </w:rPr>
         <w:t>Message/</w:t>
       </w:r>
       <w:proofErr w:type="spellStart"/>
       <w:r>
         <w:rPr>
-          <w:lang w:val="de-DE"/>
+          <w:lang w:val="en-US"/>
         </w:rPr>
         <w:t>GetMessagesInRoomSince</w:t>
       </w:r>
       <w:proofErr w:type="spellEnd"/>
       <w:r>
         <w:rPr>
-          <w:lang w:val="de-DE"/>
+          <w:lang w:val="en-US"/>
         </w:rPr>
         <w:t>/</w:t>
       </w:r>
@@ -3747,32 +3745,32 @@
     <w:p>
       <w:pPr>
         <w:rPr>
-          <w:lang w:val="de-DE"/>
-        </w:rPr>
-      </w:pPr>
-      <w:r>
-        <w:rPr>
-          <w:lang w:val="de-DE"/>
+          <w:lang w:val="en-US"/>
+        </w:rPr>
+      </w:pPr>
+      <w:r>
+        <w:rPr>
+          <w:lang w:val="en-US"/>
         </w:rPr>
         <w:t>[POST]</w:t>
       </w:r>
       <w:r>
         <w:rPr>
-          <w:lang w:val="de-DE"/>
+          <w:lang w:val="en-US"/>
         </w:rPr>
         <w:t>Message/</w:t>
       </w:r>
       <w:proofErr w:type="spellStart"/>
       <w:r>
         <w:rPr>
-          <w:lang w:val="de-DE"/>
+          <w:lang w:val="en-US"/>
         </w:rPr>
         <w:t>GetNewMessagesForUser</w:t>
       </w:r>
       <w:proofErr w:type="spellEnd"/>
       <w:r>
         <w:rPr>
-          <w:lang w:val="de-DE"/>
+          <w:lang w:val="en-US"/>
         </w:rPr>
         <w:t>/</w:t>
       </w:r>
@@ -3780,30 +3778,30 @@
     <w:p>
       <w:pPr>
         <w:rPr>
-          <w:lang w:val="de-DE"/>
-        </w:rPr>
-      </w:pPr>
-      <w:r>
-        <w:rPr>
-          <w:lang w:val="de-DE"/>
+          <w:lang w:val="en-US"/>
+        </w:rPr>
+      </w:pPr>
+      <w:r>
+        <w:rPr>
+          <w:lang w:val="en-US"/>
         </w:rPr>
         <w:t>[DELETE]</w:t>
       </w:r>
       <w:r>
         <w:rPr>
-          <w:lang w:val="de-DE"/>
+          <w:lang w:val="en-US"/>
         </w:rPr>
         <w:t>Message/</w:t>
       </w:r>
       <w:r>
         <w:rPr>
-          <w:lang w:val="de-DE"/>
+          <w:lang w:val="en-US"/>
         </w:rPr>
         <w:t>Message</w:t>
       </w:r>
       <w:r>
         <w:rPr>
-          <w:lang w:val="de-DE"/>
+          <w:lang w:val="en-US"/>
         </w:rPr>
         <w:t>/</w:t>
       </w:r>
@@ -3811,30 +3809,30 @@
     <w:p>
       <w:pPr>
         <w:rPr>
-          <w:lang w:val="de-DE"/>
-        </w:rPr>
-      </w:pPr>
-      <w:r>
-        <w:rPr>
-          <w:lang w:val="de-DE"/>
+          <w:lang w:val="en-US"/>
+        </w:rPr>
+      </w:pPr>
+      <w:r>
+        <w:rPr>
+          <w:lang w:val="en-US"/>
         </w:rPr>
         <w:t>[POST]</w:t>
       </w:r>
       <w:r>
         <w:rPr>
-          <w:lang w:val="de-DE"/>
+          <w:lang w:val="en-US"/>
         </w:rPr>
         <w:t>Message/</w:t>
       </w:r>
       <w:r>
         <w:rPr>
-          <w:lang w:val="de-DE"/>
+          <w:lang w:val="en-US"/>
         </w:rPr>
         <w:t xml:space="preserve">Message </w:t>
       </w:r>
       <w:r>
         <w:rPr>
-          <w:lang w:val="de-DE"/>
+          <w:lang w:val="en-US"/>
         </w:rPr>
         <w:t>/</w:t>
       </w:r>
@@ -3842,36 +3840,30 @@
     <w:p>
       <w:pPr>
         <w:rPr>
-          <w:lang w:val="de-DE"/>
-        </w:rPr>
-      </w:pPr>
-      <w:r>
-        <w:rPr>
-          <w:lang w:val="de-DE"/>
+          <w:lang w:val="en-US"/>
+        </w:rPr>
+      </w:pPr>
+      <w:r>
+        <w:rPr>
+          <w:lang w:val="en-US"/>
         </w:rPr>
         <w:t>[PUT]</w:t>
       </w:r>
       <w:r>
         <w:rPr>
-          <w:lang w:val="de-DE"/>
+          <w:lang w:val="en-US"/>
         </w:rPr>
         <w:t>Message/</w:t>
       </w:r>
       <w:r>
         <w:rPr>
-          <w:lang w:val="de-DE"/>
-        </w:rPr>
-        <w:t>Message</w:t>
-      </w:r>
-      <w:r>
-        <w:rPr>
-          <w:lang w:val="de-DE"/>
-        </w:rPr>
-        <w:t xml:space="preserve"> </w:t>
-      </w:r>
-      <w:r>
-        <w:rPr>
-          <w:lang w:val="de-DE"/>
+          <w:lang w:val="en-US"/>
+        </w:rPr>
+        <w:t xml:space="preserve">Message </w:t>
+      </w:r>
+      <w:r>
+        <w:rPr>
+          <w:lang w:val="en-US"/>
         </w:rPr>
         <w:t>/</w:t>
       </w:r>
@@ -4587,7 +4579,7 @@
         <w:rPr>
           <w:lang w:val="en-US"/>
         </w:rPr>
-        <w:t>void</w:t>
+        <w:t>byte[]</w:t>
       </w:r>
       <w:r>
         <w:rPr>
@@ -4609,19 +4601,11 @@
         </w:rPr>
         <w:t>(</w:t>
       </w:r>
-      <w:proofErr w:type="gramStart"/>
-      <w:r>
-        <w:rPr>
-          <w:lang w:val="en-US"/>
-        </w:rPr>
-        <w:t>byte[</w:t>
-      </w:r>
-      <w:proofErr w:type="gramEnd"/>
-      <w:r>
-        <w:rPr>
-          <w:lang w:val="en-US"/>
-        </w:rPr>
-        <w:t xml:space="preserve">] Content, </w:t>
+      <w:r>
+        <w:rPr>
+          <w:lang w:val="en-US"/>
+        </w:rPr>
+        <w:t xml:space="preserve">byte[] Content, </w:t>
       </w:r>
       <w:proofErr w:type="spellStart"/>
       <w:r>
@@ -4657,6 +4641,14 @@
         </w:rPr>
         <w:t>);</w:t>
       </w:r>
+      <w:r>
+        <w:rPr>
+          <w:lang w:val="en-US"/>
+        </w:rPr>
+        <w:t xml:space="preserve"> // Returns UUID of file added</w:t>
+      </w:r>
+      <w:bookmarkStart w:id="0" w:name="_GoBack"/>
+      <w:bookmarkEnd w:id="0"/>
     </w:p>
     <w:p>
       <w:pPr>

</xml_diff>